<commit_message>
#11569 - Updated import guide
</commit_message>
<xml_diff>
--- a/sormas-ui/src/main/resources/SORMAS_Environment_Import_Guide.docx
+++ b/sormas-ui/src/main/resources/SORMAS_Environment_Import_Guide.docx
@@ -1089,7 +1089,34 @@
           <w:color w:val="000000" w:themeColor="text1"/>
           <w:lang w:val="en-US"/>
         </w:rPr>
-        <w:t xml:space="preserve"> make sure that you don’t enter a district that is not part of the region you entered (the same applies to communities and facilities). </w:t>
+        <w:t xml:space="preserve"> make sure that you don’t enter a district that is not part of the region you entered (the same applies to communities and facilities).</w:t>
+      </w:r>
+    </w:p>
+    <w:p>
+      <w:pPr>
+        <w:pStyle w:val="Listenabsatz"/>
+        <w:numPr>
+          <w:ilvl w:val="0"/>
+          <w:numId w:val="3"/>
+        </w:numPr>
+        <w:pBdr>
+          <w:top w:val="single" w:sz="4" w:space="1" w:color="auto" w:shadow="1"/>
+          <w:left w:val="single" w:sz="4" w:space="4" w:color="auto" w:shadow="1"/>
+          <w:bottom w:val="single" w:sz="4" w:space="1" w:color="auto" w:shadow="1"/>
+          <w:right w:val="single" w:sz="4" w:space="4" w:color="auto" w:shadow="1"/>
+        </w:pBdr>
+        <w:shd w:val="clear" w:color="auto" w:fill="FFCC00"/>
+        <w:rPr>
+          <w:color w:val="000000" w:themeColor="text1"/>
+          <w:lang w:val="en-US"/>
+        </w:rPr>
+      </w:pPr>
+      <w:r>
+        <w:rPr>
+          <w:color w:val="000000" w:themeColor="text1"/>
+          <w:lang w:val="en-US"/>
+        </w:rPr>
+        <w:t>A similar environment already exists in the SORMAS database. Similar environments are detected by comparing the external ID, environment media, GPS coordinates, country, region, and district.</w:t>
       </w:r>
     </w:p>
     <w:p>
@@ -1348,6 +1375,20 @@
           <w:lang w:val="en-US"/>
         </w:rPr>
         <w:t xml:space="preserve"> have been successfully imported.</w:t>
+      </w:r>
+    </w:p>
+    <w:p>
+      <w:pPr>
+        <w:shd w:val="clear" w:color="auto" w:fill="FFFFFF" w:themeFill="background1"/>
+        <w:rPr>
+          <w:lang w:val="en-US"/>
+        </w:rPr>
+      </w:pPr>
+      <w:r>
+        <w:rPr>
+          <w:lang w:val="en-US"/>
+        </w:rPr>
+        <w:t>If an environment is found to be a potential duplicate of an already existing environment in the database, it will also be added to the error report file, with a reference to the UUID of the potential duplicate.</w:t>
       </w:r>
     </w:p>
     <w:p>

</xml_diff>